<commit_message>
Removed temporary Office file, minor changes in .docx
</commit_message>
<xml_diff>
--- a/House_models/House model HHS/Model Arie BS07 - Rowhouse/HHS simplified dwelling heating needs calculation model 2018-20-8 (row house).docx
+++ b/House_models/House model HHS/Model Arie BS07 - Rowhouse/HHS simplified dwelling heating needs calculation model 2018-20-8 (row house).docx
@@ -1,6 +1,6 @@
 
 <file path=word/document.xml><?xml version="1.0" encoding="utf-8"?>
-<w:document xmlns:wpc="http://schemas.microsoft.com/office/word/2010/wordprocessingCanvas" xmlns:mc="http://schemas.openxmlformats.org/markup-compatibility/2006" xmlns:o="urn:schemas-microsoft-com:office:office" xmlns:r="http://schemas.openxmlformats.org/officeDocument/2006/relationships" xmlns:m="http://schemas.openxmlformats.org/officeDocument/2006/math" xmlns:v="urn:schemas-microsoft-com:vml" xmlns:wp14="http://schemas.microsoft.com/office/word/2010/wordprocessingDrawing" xmlns:wp="http://schemas.openxmlformats.org/drawingml/2006/wordprocessingDrawing" xmlns:w10="urn:schemas-microsoft-com:office:word" xmlns:w="http://schemas.openxmlformats.org/wordprocessingml/2006/main" xmlns:w14="http://schemas.microsoft.com/office/word/2010/wordml" xmlns:w15="http://schemas.microsoft.com/office/word/2012/wordml" xmlns:wpg="http://schemas.microsoft.com/office/word/2010/wordprocessingGroup" xmlns:wpi="http://schemas.microsoft.com/office/word/2010/wordprocessingInk" xmlns:wne="http://schemas.microsoft.com/office/word/2006/wordml" xmlns:wps="http://schemas.microsoft.com/office/word/2010/wordprocessingShape" mc:Ignorable="w14 w15 wp14">
+<w:document xmlns:wpc="http://schemas.microsoft.com/office/word/2010/wordprocessingCanvas" xmlns:cx="http://schemas.microsoft.com/office/drawing/2014/chartex" xmlns:cx1="http://schemas.microsoft.com/office/drawing/2015/9/8/chartex" xmlns:cx2="http://schemas.microsoft.com/office/drawing/2015/10/21/chartex" xmlns:cx3="http://schemas.microsoft.com/office/drawing/2016/5/9/chartex" xmlns:cx4="http://schemas.microsoft.com/office/drawing/2016/5/10/chartex" xmlns:cx5="http://schemas.microsoft.com/office/drawing/2016/5/11/chartex" xmlns:cx6="http://schemas.microsoft.com/office/drawing/2016/5/12/chartex" xmlns:cx7="http://schemas.microsoft.com/office/drawing/2016/5/13/chartex" xmlns:cx8="http://schemas.microsoft.com/office/drawing/2016/5/14/chartex" xmlns:mc="http://schemas.openxmlformats.org/markup-compatibility/2006" xmlns:aink="http://schemas.microsoft.com/office/drawing/2016/ink" xmlns:am3d="http://schemas.microsoft.com/office/drawing/2017/model3d" xmlns:o="urn:schemas-microsoft-com:office:office" xmlns:r="http://schemas.openxmlformats.org/officeDocument/2006/relationships" xmlns:m="http://schemas.openxmlformats.org/officeDocument/2006/math" xmlns:v="urn:schemas-microsoft-com:vml" xmlns:wp14="http://schemas.microsoft.com/office/word/2010/wordprocessingDrawing" xmlns:wp="http://schemas.openxmlformats.org/drawingml/2006/wordprocessingDrawing" xmlns:w10="urn:schemas-microsoft-com:office:word" xmlns:w="http://schemas.openxmlformats.org/wordprocessingml/2006/main" xmlns:w14="http://schemas.microsoft.com/office/word/2010/wordml" xmlns:w15="http://schemas.microsoft.com/office/word/2012/wordml" xmlns:w16cid="http://schemas.microsoft.com/office/word/2016/wordml/cid" xmlns:w16se="http://schemas.microsoft.com/office/word/2015/wordml/symex" xmlns:wpg="http://schemas.microsoft.com/office/word/2010/wordprocessingGroup" xmlns:wpi="http://schemas.microsoft.com/office/word/2010/wordprocessingInk" xmlns:wne="http://schemas.microsoft.com/office/word/2006/wordml" xmlns:wps="http://schemas.microsoft.com/office/word/2010/wordprocessingShape" mc:Ignorable="w14 w15 w16se w16cid wp14">
   <w:body>
     <w:p>
       <w:pPr>
@@ -29,47 +29,11 @@
           <w:lang w:val="en-US"/>
         </w:rPr>
       </w:pPr>
-      <w:proofErr w:type="spellStart"/>
-      <w:r>
-        <w:rPr>
-          <w:lang w:val="en-US"/>
-        </w:rPr>
-        <w:t>Arie</w:t>
-      </w:r>
-      <w:proofErr w:type="spellEnd"/>
-      <w:r>
-        <w:rPr>
-          <w:lang w:val="en-US"/>
-        </w:rPr>
-        <w:t xml:space="preserve"> </w:t>
-      </w:r>
-      <w:proofErr w:type="spellStart"/>
-      <w:r>
-        <w:rPr>
-          <w:lang w:val="en-US"/>
-        </w:rPr>
-        <w:t>Taal</w:t>
-      </w:r>
-      <w:proofErr w:type="spellEnd"/>
-      <w:r>
-        <w:rPr>
-          <w:lang w:val="en-US"/>
-        </w:rPr>
-        <w:t xml:space="preserve">, </w:t>
-      </w:r>
-      <w:proofErr w:type="spellStart"/>
-      <w:r>
-        <w:rPr>
-          <w:lang w:val="en-US"/>
-        </w:rPr>
-        <w:t>Baldiri</w:t>
-      </w:r>
-      <w:proofErr w:type="spellEnd"/>
-      <w:r>
-        <w:rPr>
-          <w:lang w:val="en-US"/>
-        </w:rPr>
-        <w:t xml:space="preserve"> Salcedo, 20</w:t>
+      <w:r>
+        <w:rPr>
+          <w:lang w:val="en-US"/>
+        </w:rPr>
+        <w:t>Arie Taal, Baldiri Salcedo, 20</w:t>
       </w:r>
       <w:r>
         <w:rPr>
@@ -84,8 +48,6 @@
         </w:rPr>
         <w:t xml:space="preserve"> August</w:t>
       </w:r>
-      <w:bookmarkStart w:id="0" w:name="_GoBack"/>
-      <w:bookmarkEnd w:id="0"/>
       <w:r>
         <w:rPr>
           <w:lang w:val="en-US"/>
@@ -145,7 +107,7 @@
         <mc:AlternateContent>
           <mc:Choice Requires="wps">
             <w:drawing>
-              <wp:anchor distT="45720" distB="45720" distL="114300" distR="114300" simplePos="0" relativeHeight="251669504" behindDoc="0" locked="0" layoutInCell="1" allowOverlap="1" wp14:anchorId="5A70D061" wp14:editId="34F6F088">
+              <wp:anchor distT="45720" distB="45720" distL="114300" distR="114300" simplePos="0" relativeHeight="251669504" behindDoc="0" locked="0" layoutInCell="1" allowOverlap="1" wp14:anchorId="0C28A350" wp14:editId="0E0DE119">
                 <wp:simplePos x="0" y="0"/>
                 <wp:positionH relativeFrom="column">
                   <wp:posOffset>1790700</wp:posOffset>
@@ -259,7 +221,31 @@
         <w:rPr>
           <w:lang w:val="en-US"/>
         </w:rPr>
-        <w:t>The model consist on 6 subsystems, 4 subsystems where there is data input (grey blocks) and two subsystems where there is data output (</w:t>
+        <w:t>The model consist</w:t>
+      </w:r>
+      <w:r>
+        <w:rPr>
+          <w:lang w:val="en-US"/>
+        </w:rPr>
+        <w:t>s</w:t>
+      </w:r>
+      <w:r>
+        <w:rPr>
+          <w:lang w:val="en-US"/>
+        </w:rPr>
+        <w:t xml:space="preserve"> o</w:t>
+      </w:r>
+      <w:r>
+        <w:rPr>
+          <w:lang w:val="en-US"/>
+        </w:rPr>
+        <w:t>f</w:t>
+      </w:r>
+      <w:r>
+        <w:rPr>
+          <w:lang w:val="en-US"/>
+        </w:rPr>
+        <w:t xml:space="preserve"> 6 subsystems, 4 subsystems where there is data input (grey blocks) and two subsystems where there is data output (</w:t>
       </w:r>
       <w:r>
         <w:rPr>
@@ -289,7 +275,7 @@
         <mc:AlternateContent>
           <mc:Choice Requires="wps">
             <w:drawing>
-              <wp:anchor distT="45720" distB="45720" distL="114300" distR="114300" simplePos="0" relativeHeight="251663360" behindDoc="0" locked="0" layoutInCell="1" allowOverlap="1" wp14:anchorId="5A70D061" wp14:editId="34F6F088">
+              <wp:anchor distT="45720" distB="45720" distL="114300" distR="114300" simplePos="0" relativeHeight="251663360" behindDoc="0" locked="0" layoutInCell="1" allowOverlap="1" wp14:anchorId="458135ED" wp14:editId="08FEA7A2">
                 <wp:simplePos x="0" y="0"/>
                 <wp:positionH relativeFrom="column">
                   <wp:posOffset>2409825</wp:posOffset>
@@ -403,7 +389,7 @@
         <mc:AlternateContent>
           <mc:Choice Requires="wps">
             <w:drawing>
-              <wp:anchor distT="45720" distB="45720" distL="114300" distR="114300" simplePos="0" relativeHeight="251665408" behindDoc="0" locked="0" layoutInCell="1" allowOverlap="1" wp14:anchorId="5A70D061" wp14:editId="34F6F088">
+              <wp:anchor distT="45720" distB="45720" distL="114300" distR="114300" simplePos="0" relativeHeight="251665408" behindDoc="0" locked="0" layoutInCell="1" allowOverlap="1" wp14:anchorId="2C719FDC" wp14:editId="1E0E82A1">
                 <wp:simplePos x="0" y="0"/>
                 <wp:positionH relativeFrom="column">
                   <wp:posOffset>952500</wp:posOffset>
@@ -517,7 +503,7 @@
         <mc:AlternateContent>
           <mc:Choice Requires="wps">
             <w:drawing>
-              <wp:anchor distT="45720" distB="45720" distL="114300" distR="114300" simplePos="0" relativeHeight="251659264" behindDoc="0" locked="0" layoutInCell="1" allowOverlap="1">
+              <wp:anchor distT="45720" distB="45720" distL="114300" distR="114300" simplePos="0" relativeHeight="251659264" behindDoc="0" locked="0" layoutInCell="1" allowOverlap="1" wp14:anchorId="2DB62DCF" wp14:editId="41083770">
                 <wp:simplePos x="0" y="0"/>
                 <wp:positionH relativeFrom="column">
                   <wp:posOffset>1009650</wp:posOffset>
@@ -631,7 +617,7 @@
         <mc:AlternateContent>
           <mc:Choice Requires="wps">
             <w:drawing>
-              <wp:anchor distT="45720" distB="45720" distL="114300" distR="114300" simplePos="0" relativeHeight="251661312" behindDoc="0" locked="0" layoutInCell="1" allowOverlap="1" wp14:anchorId="5A70D061" wp14:editId="34F6F088">
+              <wp:anchor distT="45720" distB="45720" distL="114300" distR="114300" simplePos="0" relativeHeight="251661312" behindDoc="0" locked="0" layoutInCell="1" allowOverlap="1" wp14:anchorId="7343AA56" wp14:editId="05EA9F9B">
                 <wp:simplePos x="0" y="0"/>
                 <wp:positionH relativeFrom="column">
                   <wp:posOffset>2419350</wp:posOffset>
@@ -745,7 +731,7 @@
         <mc:AlternateContent>
           <mc:Choice Requires="wps">
             <w:drawing>
-              <wp:anchor distT="45720" distB="45720" distL="114300" distR="114300" simplePos="0" relativeHeight="251667456" behindDoc="0" locked="0" layoutInCell="1" allowOverlap="1" wp14:anchorId="5A70D061" wp14:editId="34F6F088">
+              <wp:anchor distT="45720" distB="45720" distL="114300" distR="114300" simplePos="0" relativeHeight="251667456" behindDoc="0" locked="0" layoutInCell="1" allowOverlap="1" wp14:anchorId="14F9A240" wp14:editId="47D239C8">
                 <wp:simplePos x="0" y="0"/>
                 <wp:positionH relativeFrom="column">
                   <wp:posOffset>3695700</wp:posOffset>
@@ -857,7 +843,7 @@
           <w:lang w:eastAsia="en-GB"/>
         </w:rPr>
         <w:drawing>
-          <wp:inline distT="0" distB="0" distL="0" distR="0" wp14:anchorId="1592CAA9" wp14:editId="70478CEE">
+          <wp:inline distT="0" distB="0" distL="0" distR="0" wp14:anchorId="66FF80E6" wp14:editId="7300F030">
             <wp:extent cx="4067175" cy="2587834"/>
             <wp:effectExtent l="0" t="0" r="0" b="3175"/>
             <wp:docPr id="1" name="Picture 1"/>
@@ -932,7 +918,15 @@
         <w:rPr>
           <w:lang w:val="en-US"/>
         </w:rPr>
-        <w:t>This blocks contains the input about the thermostat set</w:t>
+        <w:t>This block</w:t>
+      </w:r>
+      <w:bookmarkStart w:id="0" w:name="_GoBack"/>
+      <w:bookmarkEnd w:id="0"/>
+      <w:r>
+        <w:rPr>
+          <w:lang w:val="en-US"/>
+        </w:rPr>
+        <w:t xml:space="preserve"> contains the input about the thermostat set</w:t>
       </w:r>
       <w:r>
         <w:rPr>
@@ -966,7 +960,7 @@
           <w:lang w:eastAsia="en-GB"/>
         </w:rPr>
         <w:drawing>
-          <wp:inline distT="0" distB="0" distL="0" distR="0" wp14:anchorId="43E682E1" wp14:editId="13188406">
+          <wp:inline distT="0" distB="0" distL="0" distR="0" wp14:anchorId="060B4C37" wp14:editId="7A77874F">
             <wp:extent cx="3438525" cy="3759568"/>
             <wp:effectExtent l="0" t="0" r="0" b="0"/>
             <wp:docPr id="11" name="Picture 11"/>
@@ -1051,7 +1045,7 @@
           <w:lang w:eastAsia="en-GB"/>
         </w:rPr>
         <w:drawing>
-          <wp:inline distT="0" distB="0" distL="0" distR="0" wp14:anchorId="051E6068" wp14:editId="10DF4A0B">
+          <wp:inline distT="0" distB="0" distL="0" distR="0" wp14:anchorId="568EDDC8" wp14:editId="41DF13B4">
             <wp:extent cx="3952875" cy="2752725"/>
             <wp:effectExtent l="0" t="0" r="9525" b="9525"/>
             <wp:docPr id="10" name="Picture 10"/>
@@ -1135,7 +1129,7 @@
           <w:lang w:eastAsia="en-GB"/>
         </w:rPr>
         <w:drawing>
-          <wp:inline distT="0" distB="0" distL="0" distR="0" wp14:anchorId="5E9265FB" wp14:editId="2E29F657">
+          <wp:inline distT="0" distB="0" distL="0" distR="0" wp14:anchorId="2603B643" wp14:editId="7773E1F5">
             <wp:extent cx="3867150" cy="1943100"/>
             <wp:effectExtent l="0" t="0" r="0" b="0"/>
             <wp:docPr id="12" name="Picture 12"/>
@@ -1245,21 +1239,7 @@
         <w:rPr>
           <w:lang w:val="en-US"/>
         </w:rPr>
-        <w:t xml:space="preserve">mask and the building of the matrixes used to make the calculation is made on the script file, </w:t>
-      </w:r>
-      <w:proofErr w:type="spellStart"/>
-      <w:r>
-        <w:rPr>
-          <w:lang w:val="en-US"/>
-        </w:rPr>
-        <w:t>init_dwelling</w:t>
-      </w:r>
-      <w:proofErr w:type="spellEnd"/>
-      <w:r>
-        <w:rPr>
-          <w:lang w:val="en-US"/>
-        </w:rPr>
-        <w:t xml:space="preserve">. </w:t>
+        <w:t xml:space="preserve">mask and the building of the matrixes used to make the calculation is made on the script file, init_dwelling. </w:t>
       </w:r>
     </w:p>
     <w:p>
@@ -1276,7 +1256,7 @@
         </w:rPr>
         <w:lastRenderedPageBreak/>
         <w:drawing>
-          <wp:inline distT="0" distB="0" distL="0" distR="0" wp14:anchorId="051836D1" wp14:editId="5906D23C">
+          <wp:inline distT="0" distB="0" distL="0" distR="0" wp14:anchorId="33B067FE" wp14:editId="11925C02">
             <wp:extent cx="4000500" cy="6391275"/>
             <wp:effectExtent l="0" t="0" r="0" b="9525"/>
             <wp:docPr id="2" name="Picture 2"/>
@@ -1466,96 +1446,45 @@
       <w:r>
         <w:t xml:space="preserve"> house building build between 1975 and 1991 from the document </w:t>
       </w:r>
-      <w:proofErr w:type="spellStart"/>
-      <w:r>
-        <w:t>document</w:t>
-      </w:r>
-      <w:proofErr w:type="spellEnd"/>
-      <w:r>
-        <w:t xml:space="preserve"> </w:t>
-      </w:r>
-      <w:proofErr w:type="spellStart"/>
+      <w:r>
+        <w:t xml:space="preserve">document </w:t>
+      </w:r>
       <w:r>
         <w:rPr>
           <w:i/>
         </w:rPr>
-        <w:t>Voorbeeldwoningen</w:t>
-      </w:r>
-      <w:proofErr w:type="spellEnd"/>
+        <w:t>Voorbeeldwoningen 2011 Bestaande bouw</w:t>
+      </w:r>
+      <w:r>
+        <w:t xml:space="preserve"> published by Agentschap NL</w:t>
+      </w:r>
+      <w:r>
+        <w:t>.</w:t>
+      </w:r>
+      <w:r>
+        <w:t xml:space="preserve"> We have considered the sidewalls as adiabatic walls/</w:t>
+      </w:r>
+    </w:p>
+    <w:p>
+      <w:r>
+        <w:t xml:space="preserve">The model calculates a sum </w:t>
+      </w:r>
+      <w:r>
+        <w:t>of the yearly energy needs of 10545</w:t>
+      </w:r>
+      <w:r>
+        <w:t xml:space="preserve"> kWh.</w:t>
+      </w:r>
+    </w:p>
+    <w:p>
+      <w:r>
+        <w:t xml:space="preserve">The document </w:t>
+      </w:r>
       <w:r>
         <w:rPr>
           <w:i/>
         </w:rPr>
-        <w:t xml:space="preserve"> 2011 </w:t>
-      </w:r>
-      <w:proofErr w:type="spellStart"/>
-      <w:r>
-        <w:rPr>
-          <w:i/>
-        </w:rPr>
-        <w:t>Bestaande</w:t>
-      </w:r>
-      <w:proofErr w:type="spellEnd"/>
-      <w:r>
-        <w:rPr>
-          <w:i/>
-        </w:rPr>
-        <w:t xml:space="preserve"> </w:t>
-      </w:r>
-      <w:proofErr w:type="spellStart"/>
-      <w:r>
-        <w:rPr>
-          <w:i/>
-        </w:rPr>
-        <w:t>bouw</w:t>
-      </w:r>
-      <w:proofErr w:type="spellEnd"/>
-      <w:r>
-        <w:t xml:space="preserve"> published by </w:t>
-      </w:r>
-      <w:proofErr w:type="spellStart"/>
-      <w:r>
-        <w:t>Agentschap</w:t>
-      </w:r>
-      <w:proofErr w:type="spellEnd"/>
-      <w:r>
-        <w:t xml:space="preserve"> NL</w:t>
-      </w:r>
-      <w:r>
-        <w:t>.</w:t>
-      </w:r>
-      <w:r>
-        <w:t xml:space="preserve"> We have considered the sidewalls as adiabatic walls/</w:t>
-      </w:r>
-    </w:p>
-    <w:p>
-      <w:r>
-        <w:t xml:space="preserve">The model calculates a sum </w:t>
-      </w:r>
-      <w:r>
-        <w:t>of the yearly energy needs of 10545</w:t>
-      </w:r>
-      <w:r>
-        <w:t xml:space="preserve"> kWh.</w:t>
-      </w:r>
-    </w:p>
-    <w:p>
-      <w:r>
-        <w:t xml:space="preserve">The document </w:t>
-      </w:r>
-      <w:proofErr w:type="spellStart"/>
-      <w:r>
-        <w:rPr>
-          <w:i/>
-        </w:rPr>
-        <w:t>Voorbeeldwoningen</w:t>
-      </w:r>
-      <w:proofErr w:type="spellEnd"/>
-      <w:r>
-        <w:rPr>
-          <w:i/>
-        </w:rPr>
-        <w:t xml:space="preserve"> 2011</w:t>
+        <w:t>Voorbeeldwoningen 2011</w:t>
       </w:r>
       <w:r>
         <w:rPr>
@@ -1628,19 +1557,7 @@
             <w:rPr>
               <w:rFonts w:ascii="Cambria Math" w:hAnsi="Cambria Math"/>
             </w:rPr>
-            <m:t>x9,7x</m:t>
-          </m:r>
-          <m:r>
-            <w:rPr>
-              <w:rFonts w:ascii="Cambria Math" w:hAnsi="Cambria Math"/>
-            </w:rPr>
-            <m:t>0,9=10842,66</m:t>
-          </m:r>
-          <m:r>
-            <w:rPr>
-              <w:rFonts w:ascii="Cambria Math" w:hAnsi="Cambria Math"/>
-            </w:rPr>
-            <m:t xml:space="preserve"> kWh</m:t>
+            <m:t>x9,7x0,9=10842,66 kWh</m:t>
           </m:r>
         </m:oMath>
       </m:oMathPara>
@@ -1676,7 +1593,7 @@
 </file>
 
 <file path=word/numbering.xml><?xml version="1.0" encoding="utf-8"?>
-<w:numbering xmlns:wpc="http://schemas.microsoft.com/office/word/2010/wordprocessingCanvas" xmlns:mc="http://schemas.openxmlformats.org/markup-compatibility/2006" xmlns:o="urn:schemas-microsoft-com:office:office" xmlns:r="http://schemas.openxmlformats.org/officeDocument/2006/relationships" xmlns:m="http://schemas.openxmlformats.org/officeDocument/2006/math" xmlns:v="urn:schemas-microsoft-com:vml" xmlns:wp14="http://schemas.microsoft.com/office/word/2010/wordprocessingDrawing" xmlns:wp="http://schemas.openxmlformats.org/drawingml/2006/wordprocessingDrawing" xmlns:w10="urn:schemas-microsoft-com:office:word" xmlns:w="http://schemas.openxmlformats.org/wordprocessingml/2006/main" xmlns:w14="http://schemas.microsoft.com/office/word/2010/wordml" xmlns:w15="http://schemas.microsoft.com/office/word/2012/wordml" xmlns:wpg="http://schemas.microsoft.com/office/word/2010/wordprocessingGroup" xmlns:wpi="http://schemas.microsoft.com/office/word/2010/wordprocessingInk" xmlns:wne="http://schemas.microsoft.com/office/word/2006/wordml" xmlns:wps="http://schemas.microsoft.com/office/word/2010/wordprocessingShape" mc:Ignorable="w14 w15 wp14">
+<w:numbering xmlns:wpc="http://schemas.microsoft.com/office/word/2010/wordprocessingCanvas" xmlns:cx="http://schemas.microsoft.com/office/drawing/2014/chartex" xmlns:cx1="http://schemas.microsoft.com/office/drawing/2015/9/8/chartex" xmlns:cx2="http://schemas.microsoft.com/office/drawing/2015/10/21/chartex" xmlns:cx3="http://schemas.microsoft.com/office/drawing/2016/5/9/chartex" xmlns:cx4="http://schemas.microsoft.com/office/drawing/2016/5/10/chartex" xmlns:cx5="http://schemas.microsoft.com/office/drawing/2016/5/11/chartex" xmlns:cx6="http://schemas.microsoft.com/office/drawing/2016/5/12/chartex" xmlns:cx7="http://schemas.microsoft.com/office/drawing/2016/5/13/chartex" xmlns:cx8="http://schemas.microsoft.com/office/drawing/2016/5/14/chartex" xmlns:mc="http://schemas.openxmlformats.org/markup-compatibility/2006" xmlns:aink="http://schemas.microsoft.com/office/drawing/2016/ink" xmlns:am3d="http://schemas.microsoft.com/office/drawing/2017/model3d" xmlns:o="urn:schemas-microsoft-com:office:office" xmlns:r="http://schemas.openxmlformats.org/officeDocument/2006/relationships" xmlns:m="http://schemas.openxmlformats.org/officeDocument/2006/math" xmlns:v="urn:schemas-microsoft-com:vml" xmlns:wp14="http://schemas.microsoft.com/office/word/2010/wordprocessingDrawing" xmlns:wp="http://schemas.openxmlformats.org/drawingml/2006/wordprocessingDrawing" xmlns:w10="urn:schemas-microsoft-com:office:word" xmlns:w="http://schemas.openxmlformats.org/wordprocessingml/2006/main" xmlns:w14="http://schemas.microsoft.com/office/word/2010/wordml" xmlns:w15="http://schemas.microsoft.com/office/word/2012/wordml" xmlns:w16cid="http://schemas.microsoft.com/office/word/2016/wordml/cid" xmlns:w16se="http://schemas.microsoft.com/office/word/2015/wordml/symex" xmlns:wpg="http://schemas.microsoft.com/office/word/2010/wordprocessingGroup" xmlns:wpi="http://schemas.microsoft.com/office/word/2010/wordprocessingInk" xmlns:wne="http://schemas.microsoft.com/office/word/2006/wordml" xmlns:wps="http://schemas.microsoft.com/office/word/2010/wordprocessingShape" mc:Ignorable="w14 w15 w16se w16cid wp14">
   <w:abstractNum w:abstractNumId="0" w15:restartNumberingAfterBreak="0">
     <w:nsid w:val="13D2132E"/>
     <w:multiLevelType w:val="hybridMultilevel"/>
@@ -2141,7 +2058,7 @@
 </file>
 
 <file path=word/styles.xml><?xml version="1.0" encoding="utf-8"?>
-<w:styles xmlns:mc="http://schemas.openxmlformats.org/markup-compatibility/2006" xmlns:r="http://schemas.openxmlformats.org/officeDocument/2006/relationships" xmlns:w="http://schemas.openxmlformats.org/wordprocessingml/2006/main" xmlns:w14="http://schemas.microsoft.com/office/word/2010/wordml" xmlns:w15="http://schemas.microsoft.com/office/word/2012/wordml" mc:Ignorable="w14 w15">
+<w:styles xmlns:mc="http://schemas.openxmlformats.org/markup-compatibility/2006" xmlns:r="http://schemas.openxmlformats.org/officeDocument/2006/relationships" xmlns:w="http://schemas.openxmlformats.org/wordprocessingml/2006/main" xmlns:w14="http://schemas.microsoft.com/office/word/2010/wordml" xmlns:w15="http://schemas.microsoft.com/office/word/2012/wordml" xmlns:w16cid="http://schemas.microsoft.com/office/word/2016/wordml/cid" xmlns:w16se="http://schemas.microsoft.com/office/word/2015/wordml/symex" mc:Ignorable="w14 w15 w16se w16cid">
   <w:docDefaults>
     <w:rPrDefault>
       <w:rPr>
@@ -2157,7 +2074,7 @@
       </w:pPr>
     </w:pPrDefault>
   </w:docDefaults>
-  <w:latentStyles w:defLockedState="0" w:defUIPriority="99" w:defSemiHidden="0" w:defUnhideWhenUsed="0" w:defQFormat="0" w:count="371">
+  <w:latentStyles w:defLockedState="0" w:defUIPriority="99" w:defSemiHidden="0" w:defUnhideWhenUsed="0" w:defQFormat="0" w:count="377">
     <w:lsdException w:name="Normal" w:uiPriority="0" w:qFormat="1"/>
     <w:lsdException w:name="heading 1" w:uiPriority="9" w:qFormat="1"/>
     <w:lsdException w:name="heading 2" w:semiHidden="1" w:uiPriority="9" w:unhideWhenUsed="1" w:qFormat="1"/>
@@ -2305,11 +2222,8 @@
     <w:lsdException w:name="Table 3D effects 3" w:semiHidden="1" w:unhideWhenUsed="1"/>
     <w:lsdException w:name="Table Contemporary" w:semiHidden="1" w:unhideWhenUsed="1"/>
     <w:lsdException w:name="Table Elegant" w:semiHidden="1" w:unhideWhenUsed="1"/>
-    <w:lsdException w:name="Table Professional" w:semiHidden="1" w:unhideWhenUsed="1"/>
     <w:lsdException w:name="Table Subtle 1" w:semiHidden="1" w:unhideWhenUsed="1"/>
     <w:lsdException w:name="Table Subtle 2" w:semiHidden="1" w:unhideWhenUsed="1"/>
-    <w:lsdException w:name="Table Web 1" w:semiHidden="1" w:unhideWhenUsed="1"/>
-    <w:lsdException w:name="Table Web 2" w:semiHidden="1" w:unhideWhenUsed="1"/>
     <w:lsdException w:name="Table Web 3" w:semiHidden="1" w:unhideWhenUsed="1"/>
     <w:lsdException w:name="Balloon Text" w:semiHidden="1" w:unhideWhenUsed="1"/>
     <w:lsdException w:name="Table Grid" w:uiPriority="39"/>
@@ -2529,6 +2443,12 @@
     <w:lsdException w:name="List Table 5 Dark Accent 6" w:uiPriority="50"/>
     <w:lsdException w:name="List Table 6 Colorful Accent 6" w:uiPriority="51"/>
     <w:lsdException w:name="List Table 7 Colorful Accent 6" w:uiPriority="52"/>
+    <w:lsdException w:name="Mention" w:semiHidden="1" w:unhideWhenUsed="1"/>
+    <w:lsdException w:name="Smart Hyperlink" w:semiHidden="1" w:unhideWhenUsed="1"/>
+    <w:lsdException w:name="Hashtag" w:semiHidden="1" w:unhideWhenUsed="1"/>
+    <w:lsdException w:name="Unresolved Mention" w:semiHidden="1" w:unhideWhenUsed="1"/>
+    <w:lsdException w:name="Smart Link" w:semiHidden="1" w:unhideWhenUsed="1"/>
+    <w:lsdException w:name="Smart Link Error" w:semiHidden="1" w:unhideWhenUsed="1"/>
   </w:latentStyles>
   <w:style w:type="paragraph" w:default="1" w:styleId="Normal">
     <w:name w:val="Normal"/>

</xml_diff>